<commit_message>
Update doc, add test, sequence, communication and class diagram
</commit_message>
<xml_diff>
--- a/doc/FazekasVlad_Project_Analysis_and_Design_Document.docx
+++ b/doc/FazekasVlad_Project_Analysis_and_Design_Document.docx
@@ -37,33 +37,25 @@
           <w:rFonts w:ascii="Times New Roman" w:hAnsi="Times New Roman"/>
         </w:rPr>
       </w:pPr>
-      <w:proofErr w:type="spellStart"/>
       <w:r>
         <w:rPr>
           <w:rFonts w:ascii="Times New Roman" w:hAnsi="Times New Roman"/>
         </w:rPr>
-        <w:t>Student</w:t>
-      </w:r>
-      <w:proofErr w:type="gramStart"/>
+        <w:t>Student:</w:t>
+      </w:r>
       <w:r>
         <w:rPr>
           <w:rFonts w:ascii="Times New Roman" w:hAnsi="Times New Roman"/>
         </w:rPr>
-        <w:t>:</w:t>
-      </w:r>
+        <w:t xml:space="preserve"> </w:t>
+      </w:r>
+      <w:bookmarkStart w:id="0" w:name="_GoBack"/>
+      <w:bookmarkEnd w:id="0"/>
       <w:r>
         <w:rPr>
           <w:rFonts w:ascii="Times New Roman" w:hAnsi="Times New Roman"/>
         </w:rPr>
-        <w:t>Fazekas</w:t>
-      </w:r>
-      <w:proofErr w:type="spellEnd"/>
-      <w:proofErr w:type="gramEnd"/>
-      <w:r>
-        <w:rPr>
-          <w:rFonts w:ascii="Times New Roman" w:hAnsi="Times New Roman"/>
-        </w:rPr>
-        <w:t xml:space="preserve"> Vlad</w:t>
+        <w:t>Fazekas Vlad</w:t>
       </w:r>
     </w:p>
     <w:p>
@@ -79,24 +71,15 @@
           <w:b/>
           <w:sz w:val="36"/>
         </w:rPr>
-        <w:t>Group</w:t>
-      </w:r>
-      <w:proofErr w:type="gramStart"/>
+        <w:t>Group:</w:t>
+      </w:r>
       <w:r>
         <w:rPr>
           <w:b/>
           <w:sz w:val="36"/>
         </w:rPr>
-        <w:t>:</w:t>
-      </w:r>
-      <w:r>
-        <w:rPr>
-          <w:b/>
-          <w:sz w:val="36"/>
-        </w:rPr>
         <w:t>30234</w:t>
       </w:r>
-      <w:proofErr w:type="gramEnd"/>
     </w:p>
     <w:p>
       <w:pPr>
@@ -271,23 +254,7 @@
               <w:pStyle w:val="Tabletext"/>
             </w:pPr>
             <w:r>
-              <w:t>&lt;</w:t>
-            </w:r>
-            <w:proofErr w:type="spellStart"/>
-            <w:r>
-              <w:t>dd</w:t>
-            </w:r>
-            <w:proofErr w:type="spellEnd"/>
-            <w:r>
-              <w:t>/mmm/</w:t>
-            </w:r>
-            <w:proofErr w:type="spellStart"/>
-            <w:r>
-              <w:t>yy</w:t>
-            </w:r>
-            <w:proofErr w:type="spellEnd"/>
-            <w:r>
-              <w:t>&gt;</w:t>
+              <w:t>&lt;dd/mmm/yy&gt;</w:t>
             </w:r>
           </w:p>
         </w:tc>
@@ -300,15 +267,7 @@
               <w:pStyle w:val="Tabletext"/>
             </w:pPr>
             <w:r>
-              <w:t>&lt;</w:t>
-            </w:r>
-            <w:proofErr w:type="spellStart"/>
-            <w:r>
-              <w:t>x.x</w:t>
-            </w:r>
-            <w:proofErr w:type="spellEnd"/>
-            <w:r>
-              <w:t>&gt;</w:t>
+              <w:t>&lt;x.x&gt;</w:t>
             </w:r>
           </w:p>
         </w:tc>
@@ -1346,7 +1305,7 @@
         <w:rPr>
           <w:noProof/>
         </w:rPr>
-        <w:t>7</w:t>
+        <w:t>9</w:t>
       </w:r>
       <w:r>
         <w:rPr>
@@ -1424,7 +1383,7 @@
         <w:rPr>
           <w:noProof/>
         </w:rPr>
-        <w:t>7</w:t>
+        <w:t>10</w:t>
       </w:r>
       <w:r>
         <w:rPr>
@@ -1502,7 +1461,7 @@
         <w:rPr>
           <w:noProof/>
         </w:rPr>
-        <w:t>7</w:t>
+        <w:t>10</w:t>
       </w:r>
       <w:r>
         <w:rPr>
@@ -1580,7 +1539,7 @@
         <w:rPr>
           <w:noProof/>
         </w:rPr>
-        <w:t>7</w:t>
+        <w:t>11</w:t>
       </w:r>
       <w:r>
         <w:rPr>
@@ -1658,7 +1617,7 @@
         <w:rPr>
           <w:noProof/>
         </w:rPr>
-        <w:t>7</w:t>
+        <w:t>11</w:t>
       </w:r>
       <w:r>
         <w:rPr>
@@ -1736,7 +1695,7 @@
         <w:rPr>
           <w:noProof/>
         </w:rPr>
-        <w:t>7</w:t>
+        <w:t>11</w:t>
       </w:r>
       <w:r>
         <w:rPr>
@@ -1814,7 +1773,7 @@
         <w:rPr>
           <w:noProof/>
         </w:rPr>
-        <w:t>7</w:t>
+        <w:t>11</w:t>
       </w:r>
       <w:r>
         <w:rPr>
@@ -1892,7 +1851,7 @@
         <w:rPr>
           <w:noProof/>
         </w:rPr>
-        <w:t>7</w:t>
+        <w:t>11</w:t>
       </w:r>
       <w:r>
         <w:rPr>
@@ -1970,7 +1929,7 @@
         <w:rPr>
           <w:noProof/>
         </w:rPr>
-        <w:t>8</w:t>
+        <w:t>11</w:t>
       </w:r>
       <w:r>
         <w:rPr>
@@ -2048,7 +2007,7 @@
         <w:rPr>
           <w:noProof/>
         </w:rPr>
-        <w:t>8</w:t>
+        <w:t>11</w:t>
       </w:r>
       <w:r>
         <w:rPr>
@@ -2097,14 +2056,14 @@
           <w:rFonts w:ascii="Times New Roman" w:hAnsi="Times New Roman"/>
         </w:rPr>
       </w:pPr>
-      <w:bookmarkStart w:id="0" w:name="_Toc285793954"/>
+      <w:bookmarkStart w:id="1" w:name="_Toc285793954"/>
       <w:r>
         <w:rPr>
           <w:rFonts w:ascii="Times New Roman" w:hAnsi="Times New Roman"/>
         </w:rPr>
         <w:t>Project Specification</w:t>
       </w:r>
-      <w:bookmarkEnd w:id="0"/>
+      <w:bookmarkEnd w:id="1"/>
     </w:p>
     <w:p>
       <w:pPr>
@@ -2117,21 +2076,7 @@
         <w:rPr>
           <w:color w:val="000000" w:themeColor="text1"/>
         </w:rPr>
-        <w:t xml:space="preserve">A web application for the management of a driving </w:t>
-      </w:r>
-      <w:proofErr w:type="gramStart"/>
-      <w:r>
-        <w:rPr>
-          <w:color w:val="000000" w:themeColor="text1"/>
-        </w:rPr>
-        <w:t>school, that</w:t>
-      </w:r>
-      <w:proofErr w:type="gramEnd"/>
-      <w:r>
-        <w:rPr>
-          <w:color w:val="000000" w:themeColor="text1"/>
-        </w:rPr>
-        <w:t xml:space="preserve"> includes the interaction from the user/students and from the administrators/trainers of the driving school.</w:t>
+        <w:t>A web application for the management of a driving school, that includes the interaction from the user/students and from the administrators/trainers of the driving school.</w:t>
       </w:r>
     </w:p>
     <w:p>
@@ -2223,8 +2168,6 @@
           <w:rFonts w:ascii="Times New Roman" w:hAnsi="Times New Roman"/>
         </w:rPr>
       </w:pPr>
-      <w:bookmarkStart w:id="1" w:name="_GoBack"/>
-      <w:bookmarkEnd w:id="1"/>
     </w:p>
     <w:p>
       <w:pPr>
@@ -2877,15 +2820,7 @@
         <w:tab/>
       </w:r>
       <w:r>
-        <w:t xml:space="preserve">A UML deployment diagram is a diagram that shows the configuration of run time processing nodes and the components that live on them. </w:t>
-      </w:r>
-      <w:proofErr w:type="gramStart"/>
-      <w:r>
-        <w:t>Deployment diagrams is</w:t>
-      </w:r>
-      <w:proofErr w:type="gramEnd"/>
-      <w:r>
-        <w:t xml:space="preserve"> a kind of structure diagram used in modeling the physical aspects of an object-oriented system. They are often be used to model the static deployment view of a system (topology of the hardware).</w:t>
+        <w:t>A UML deployment diagram is a diagram that shows the configuration of run time processing nodes and the components that live on them. Deployment diagrams is a kind of structure diagram used in modeling the physical aspects of an object-oriented system. They are often be used to model the static deployment view of a system (topology of the hardware).</w:t>
       </w:r>
     </w:p>
     <w:p>
@@ -3041,18 +2976,118 @@
     </w:p>
     <w:p>
       <w:pPr>
-        <w:ind w:left="709"/>
-        <w:rPr>
-          <w:i/>
-          <w:color w:val="943634"/>
-        </w:rPr>
-      </w:pPr>
-      <w:r>
-        <w:rPr>
-          <w:i/>
-          <w:color w:val="943634"/>
-        </w:rPr>
-        <w:t>[Create the interaction diagrams (1 sequence, 1 communication diagrams) for 2 relevant scenarios]</w:t>
+        <w:ind w:firstLine="709"/>
+        <w:jc w:val="both"/>
+      </w:pPr>
+      <w:r>
+        <w:t xml:space="preserve">A </w:t>
+      </w:r>
+      <w:r>
+        <w:rPr>
+          <w:b/>
+        </w:rPr>
+        <w:t>sequence diagram</w:t>
+      </w:r>
+      <w:r>
+        <w:t xml:space="preserve"> shows object interactions arranged in time sequence. It depicts the objects and classes involved in the scenario and the sequence of messages exchanged between the objects needed to carry out the functionality of the scenario. Sequence diagrams are typically associated with use case realizations in the Logical View of the system under development. Sequence diagrams are sometimes called event diagrams or event scenarios.</w:t>
+      </w:r>
+    </w:p>
+    <w:p>
+      <w:r>
+        <w:rPr>
+          <w:noProof/>
+        </w:rPr>
+        <w:drawing>
+          <wp:inline distT="0" distB="0" distL="0" distR="0" wp14:anchorId="772BB0CC" wp14:editId="622A67EF">
+            <wp:extent cx="5943600" cy="3154680"/>
+            <wp:effectExtent l="0" t="0" r="0" b="0"/>
+            <wp:docPr id="9" name="Picture 9"/>
+            <wp:cNvGraphicFramePr>
+              <a:graphicFrameLocks xmlns:a="http://schemas.openxmlformats.org/drawingml/2006/main" noChangeAspect="1"/>
+            </wp:cNvGraphicFramePr>
+            <a:graphic xmlns:a="http://schemas.openxmlformats.org/drawingml/2006/main">
+              <a:graphicData uri="http://schemas.openxmlformats.org/drawingml/2006/picture">
+                <pic:pic xmlns:pic="http://schemas.openxmlformats.org/drawingml/2006/picture">
+                  <pic:nvPicPr>
+                    <pic:cNvPr id="0" name=""/>
+                    <pic:cNvPicPr/>
+                  </pic:nvPicPr>
+                  <pic:blipFill>
+                    <a:blip r:embed="rId14"/>
+                    <a:stretch>
+                      <a:fillRect/>
+                    </a:stretch>
+                  </pic:blipFill>
+                  <pic:spPr>
+                    <a:xfrm>
+                      <a:off x="0" y="0"/>
+                      <a:ext cx="5943600" cy="3154680"/>
+                    </a:xfrm>
+                    <a:prstGeom prst="rect">
+                      <a:avLst/>
+                    </a:prstGeom>
+                  </pic:spPr>
+                </pic:pic>
+              </a:graphicData>
+            </a:graphic>
+          </wp:inline>
+        </w:drawing>
+      </w:r>
+    </w:p>
+    <w:p>
+      <w:pPr>
+        <w:ind w:firstLine="709"/>
+      </w:pPr>
+      <w:r>
+        <w:t>A Communication diagram models the interactions between objects or parts in terms of sequenced messages. Communication diagrams represent a combination of information taken from Class, Sequence, and Use Case Diagrams describing both the static structure and dynamic behavior of a system. However, communication diagrams use the free-form arrangement of objects and links as used in Object diagrams.</w:t>
+      </w:r>
+    </w:p>
+    <w:p>
+      <w:r>
+        <w:rPr>
+          <w:noProof/>
+        </w:rPr>
+        <w:lastRenderedPageBreak/>
+        <w:drawing>
+          <wp:inline distT="0" distB="0" distL="0" distR="0" wp14:anchorId="4F98B815" wp14:editId="029D6261">
+            <wp:extent cx="5186149" cy="3415877"/>
+            <wp:effectExtent l="0" t="0" r="0" b="0"/>
+            <wp:docPr id="10" name="Picture 10"/>
+            <wp:cNvGraphicFramePr>
+              <a:graphicFrameLocks xmlns:a="http://schemas.openxmlformats.org/drawingml/2006/main" noChangeAspect="1"/>
+            </wp:cNvGraphicFramePr>
+            <a:graphic xmlns:a="http://schemas.openxmlformats.org/drawingml/2006/main">
+              <a:graphicData uri="http://schemas.openxmlformats.org/drawingml/2006/picture">
+                <pic:pic xmlns:pic="http://schemas.openxmlformats.org/drawingml/2006/picture">
+                  <pic:nvPicPr>
+                    <pic:cNvPr id="0" name=""/>
+                    <pic:cNvPicPr/>
+                  </pic:nvPicPr>
+                  <pic:blipFill>
+                    <a:blip r:embed="rId15"/>
+                    <a:stretch>
+                      <a:fillRect/>
+                    </a:stretch>
+                  </pic:blipFill>
+                  <pic:spPr>
+                    <a:xfrm>
+                      <a:off x="0" y="0"/>
+                      <a:ext cx="5186149" cy="3415877"/>
+                    </a:xfrm>
+                    <a:prstGeom prst="rect">
+                      <a:avLst/>
+                    </a:prstGeom>
+                  </pic:spPr>
+                </pic:pic>
+              </a:graphicData>
+            </a:graphic>
+          </wp:inline>
+        </w:drawing>
+      </w:r>
+    </w:p>
+    <w:p>
+      <w:r>
+        <w:br w:type="page"/>
       </w:r>
     </w:p>
     <w:p>
@@ -3072,6 +3107,7 @@
         <w:rPr>
           <w:rFonts w:ascii="Times New Roman" w:hAnsi="Times New Roman"/>
         </w:rPr>
+        <w:lastRenderedPageBreak/>
         <w:t xml:space="preserve">Class </w:t>
       </w:r>
       <w:r>
@@ -3084,7 +3120,15 @@
     </w:p>
     <w:p>
       <w:pPr>
-        <w:ind w:left="709"/>
+        <w:ind w:firstLine="709"/>
+      </w:pPr>
+      <w:r>
+        <w:t>The singleton pattern is used for the database connection. Also, the builder will be used (there will be a build method that will construct an instance of a class).</w:t>
+      </w:r>
+    </w:p>
+    <w:p/>
+    <w:p>
+      <w:pPr>
         <w:rPr>
           <w:i/>
           <w:color w:val="943634"/>
@@ -3092,54 +3136,43 @@
       </w:pPr>
       <w:r>
         <w:rPr>
-          <w:i/>
-          <w:color w:val="943634"/>
-        </w:rPr>
-        <w:t>[Create the</w:t>
-      </w:r>
-      <w:r>
-        <w:rPr>
-          <w:i/>
-          <w:color w:val="943634"/>
-        </w:rPr>
-        <w:t xml:space="preserve"> UML</w:t>
-      </w:r>
-      <w:r>
-        <w:rPr>
-          <w:i/>
-          <w:color w:val="943634"/>
-        </w:rPr>
-        <w:t xml:space="preserve"> class diagram; apply</w:t>
-      </w:r>
-      <w:r>
-        <w:rPr>
-          <w:i/>
-          <w:color w:val="943634"/>
-        </w:rPr>
-        <w:t xml:space="preserve"> </w:t>
-      </w:r>
-      <w:proofErr w:type="spellStart"/>
-      <w:r>
-        <w:rPr>
-          <w:i/>
-          <w:color w:val="943634"/>
-        </w:rPr>
-        <w:t>GoF</w:t>
-      </w:r>
-      <w:proofErr w:type="spellEnd"/>
-      <w:r>
-        <w:rPr>
-          <w:i/>
-          <w:color w:val="943634"/>
-        </w:rPr>
-        <w:t xml:space="preserve"> patterns</w:t>
-      </w:r>
-      <w:r>
-        <w:rPr>
-          <w:i/>
-          <w:color w:val="943634"/>
-        </w:rPr>
-        <w:t xml:space="preserve"> and motivate your choice]</w:t>
+          <w:noProof/>
+        </w:rPr>
+        <w:drawing>
+          <wp:inline distT="0" distB="0" distL="0" distR="0" wp14:anchorId="7D271CA8" wp14:editId="270C46B0">
+            <wp:extent cx="5219700" cy="7229475"/>
+            <wp:effectExtent l="0" t="0" r="0" b="9525"/>
+            <wp:docPr id="11" name="Picture 11"/>
+            <wp:cNvGraphicFramePr>
+              <a:graphicFrameLocks xmlns:a="http://schemas.openxmlformats.org/drawingml/2006/main" noChangeAspect="1"/>
+            </wp:cNvGraphicFramePr>
+            <a:graphic xmlns:a="http://schemas.openxmlformats.org/drawingml/2006/main">
+              <a:graphicData uri="http://schemas.openxmlformats.org/drawingml/2006/picture">
+                <pic:pic xmlns:pic="http://schemas.openxmlformats.org/drawingml/2006/picture">
+                  <pic:nvPicPr>
+                    <pic:cNvPr id="0" name=""/>
+                    <pic:cNvPicPr/>
+                  </pic:nvPicPr>
+                  <pic:blipFill>
+                    <a:blip r:embed="rId16"/>
+                    <a:stretch>
+                      <a:fillRect/>
+                    </a:stretch>
+                  </pic:blipFill>
+                  <pic:spPr>
+                    <a:xfrm>
+                      <a:off x="0" y="0"/>
+                      <a:ext cx="5219700" cy="7229475"/>
+                    </a:xfrm>
+                    <a:prstGeom prst="rect">
+                      <a:avLst/>
+                    </a:prstGeom>
+                  </pic:spPr>
+                </pic:pic>
+              </a:graphicData>
+            </a:graphic>
+          </wp:inline>
+        </w:drawing>
       </w:r>
     </w:p>
     <w:p>
@@ -3159,24 +3192,51 @@
         <w:rPr>
           <w:rFonts w:ascii="Times New Roman" w:hAnsi="Times New Roman"/>
         </w:rPr>
+        <w:lastRenderedPageBreak/>
         <w:t>Data Model</w:t>
       </w:r>
       <w:bookmarkEnd w:id="12"/>
     </w:p>
     <w:p>
-      <w:pPr>
-        <w:ind w:left="709"/>
-        <w:rPr>
-          <w:i/>
-          <w:color w:val="943634"/>
-        </w:rPr>
-      </w:pPr>
-      <w:r>
-        <w:rPr>
-          <w:i/>
-          <w:color w:val="943634"/>
-        </w:rPr>
-        <w:t>[Create the data model for the system.]</w:t>
+      <w:r>
+        <w:rPr>
+          <w:noProof/>
+        </w:rPr>
+        <w:drawing>
+          <wp:inline distT="0" distB="0" distL="0" distR="0" wp14:anchorId="6B5C7776" wp14:editId="5B13CCC0">
+            <wp:extent cx="5943600" cy="3794760"/>
+            <wp:effectExtent l="0" t="0" r="0" b="0"/>
+            <wp:docPr id="8" name="Picture 8"/>
+            <wp:cNvGraphicFramePr>
+              <a:graphicFrameLocks xmlns:a="http://schemas.openxmlformats.org/drawingml/2006/main" noChangeAspect="1"/>
+            </wp:cNvGraphicFramePr>
+            <a:graphic xmlns:a="http://schemas.openxmlformats.org/drawingml/2006/main">
+              <a:graphicData uri="http://schemas.openxmlformats.org/drawingml/2006/picture">
+                <pic:pic xmlns:pic="http://schemas.openxmlformats.org/drawingml/2006/picture">
+                  <pic:nvPicPr>
+                    <pic:cNvPr id="0" name=""/>
+                    <pic:cNvPicPr/>
+                  </pic:nvPicPr>
+                  <pic:blipFill>
+                    <a:blip r:embed="rId17"/>
+                    <a:stretch>
+                      <a:fillRect/>
+                    </a:stretch>
+                  </pic:blipFill>
+                  <pic:spPr>
+                    <a:xfrm>
+                      <a:off x="0" y="0"/>
+                      <a:ext cx="5943600" cy="3794760"/>
+                    </a:xfrm>
+                    <a:prstGeom prst="rect">
+                      <a:avLst/>
+                    </a:prstGeom>
+                  </pic:spPr>
+                </pic:pic>
+              </a:graphicData>
+            </a:graphic>
+          </wp:inline>
+        </w:drawing>
       </w:r>
     </w:p>
     <w:p>
@@ -3202,37 +3262,279 @@
     </w:p>
     <w:p>
       <w:pPr>
-        <w:ind w:left="709"/>
-        <w:rPr>
-          <w:i/>
-          <w:color w:val="943634"/>
-        </w:rPr>
-      </w:pPr>
-      <w:r>
-        <w:rPr>
-          <w:i/>
-          <w:color w:val="943634"/>
-        </w:rPr>
-        <w:t>[</w:t>
-      </w:r>
-      <w:r>
-        <w:rPr>
-          <w:i/>
-          <w:color w:val="943634"/>
-        </w:rPr>
-        <w:t>Present the used testing methods and the associated test case scenarios</w:t>
-      </w:r>
-      <w:r>
-        <w:rPr>
-          <w:i/>
-          <w:color w:val="943634"/>
-        </w:rPr>
-        <w:t>.]</w:t>
-      </w:r>
-    </w:p>
-    <w:p>
-      <w:pPr>
         <w:ind w:firstLine="720"/>
+      </w:pPr>
+      <w:r>
+        <w:t>Unit testing is a level of software testing where individual units/ components of a software are tested. The purpose is to validate that each unit of the software performs as designed. A unit is the smallest testable part of any software. It usually has one or a few inputs and usually a single output. Unit testing frameworks, drivers, stubs, and mock/ fake objects are used to assist in unit testing.</w:t>
+      </w:r>
+    </w:p>
+    <w:p>
+      <w:pPr>
+        <w:jc w:val="center"/>
+      </w:pPr>
+      <w:r>
+        <w:rPr>
+          <w:noProof/>
+        </w:rPr>
+        <w:drawing>
+          <wp:inline distT="0" distB="0" distL="0" distR="0" wp14:anchorId="661E9C4E" wp14:editId="3F5F3A4C">
+            <wp:extent cx="2369914" cy="1630908"/>
+            <wp:effectExtent l="0" t="0" r="0" b="0"/>
+            <wp:docPr id="6" name="Picture 6"/>
+            <wp:cNvGraphicFramePr>
+              <a:graphicFrameLocks xmlns:a="http://schemas.openxmlformats.org/drawingml/2006/main" noChangeAspect="1"/>
+            </wp:cNvGraphicFramePr>
+            <a:graphic xmlns:a="http://schemas.openxmlformats.org/drawingml/2006/main">
+              <a:graphicData uri="http://schemas.openxmlformats.org/drawingml/2006/picture">
+                <pic:pic xmlns:pic="http://schemas.openxmlformats.org/drawingml/2006/picture">
+                  <pic:nvPicPr>
+                    <pic:cNvPr id="0" name=""/>
+                    <pic:cNvPicPr/>
+                  </pic:nvPicPr>
+                  <pic:blipFill>
+                    <a:blip r:embed="rId18"/>
+                    <a:stretch>
+                      <a:fillRect/>
+                    </a:stretch>
+                  </pic:blipFill>
+                  <pic:spPr>
+                    <a:xfrm>
+                      <a:off x="0" y="0"/>
+                      <a:ext cx="2372126" cy="1632430"/>
+                    </a:xfrm>
+                    <a:prstGeom prst="rect">
+                      <a:avLst/>
+                    </a:prstGeom>
+                  </pic:spPr>
+                </pic:pic>
+              </a:graphicData>
+            </a:graphic>
+          </wp:inline>
+        </w:drawing>
+      </w:r>
+    </w:p>
+    <w:p>
+      <w:r>
+        <w:tab/>
+      </w:r>
+    </w:p>
+    <w:p>
+      <w:pPr>
+        <w:ind w:firstLine="720"/>
+      </w:pPr>
+      <w:r>
+        <w:t>As unit tests are at the base of the pyramid of testing, we will come with some advantages to support why it is like that:</w:t>
+      </w:r>
+    </w:p>
+    <w:p>
+      <w:pPr>
+        <w:pStyle w:val="ListParagraph"/>
+        <w:numPr>
+          <w:ilvl w:val="0"/>
+          <w:numId w:val="19"/>
+        </w:numPr>
+      </w:pPr>
+      <w:r>
+        <w:t>Unit testing increases confidence in changing/ maintaining code. If good unit tests are written and if they are run every time any code is changed, we will be able to promptly catch any defects introduced due to the change.</w:t>
+      </w:r>
+    </w:p>
+    <w:p>
+      <w:pPr>
+        <w:pStyle w:val="ListParagraph"/>
+        <w:numPr>
+          <w:ilvl w:val="0"/>
+          <w:numId w:val="19"/>
+        </w:numPr>
+      </w:pPr>
+      <w:r>
+        <w:t>Codes are more reusable</w:t>
+      </w:r>
+    </w:p>
+    <w:p>
+      <w:pPr>
+        <w:pStyle w:val="ListParagraph"/>
+        <w:numPr>
+          <w:ilvl w:val="0"/>
+          <w:numId w:val="19"/>
+        </w:numPr>
+      </w:pPr>
+      <w:r>
+        <w:t>Debugging is easy. When a test fails, only the latest changes need to be debugged.</w:t>
+      </w:r>
+    </w:p>
+    <w:p>
+      <w:pPr>
+        <w:pStyle w:val="ListParagraph"/>
+        <w:numPr>
+          <w:ilvl w:val="0"/>
+          <w:numId w:val="19"/>
+        </w:numPr>
+      </w:pPr>
+      <w:r>
+        <w:t>Etc</w:t>
+      </w:r>
+    </w:p>
+    <w:p>
+      <w:pPr>
+        <w:ind w:left="360"/>
+      </w:pPr>
+      <w:r>
+        <w:lastRenderedPageBreak/>
+        <w:t>In this project we will use Junit and Mockito.</w:t>
+      </w:r>
+    </w:p>
+    <w:p>
+      <w:pPr>
+        <w:ind w:firstLine="360"/>
+      </w:pPr>
+      <w:r>
+        <w:t>JUnit is a unit testing framework for Java programming language</w:t>
+      </w:r>
+      <w:r>
+        <w:t xml:space="preserve">, and between the advantages that it provides are: </w:t>
+      </w:r>
+    </w:p>
+    <w:p>
+      <w:pPr>
+        <w:pStyle w:val="ListParagraph"/>
+        <w:numPr>
+          <w:ilvl w:val="0"/>
+          <w:numId w:val="22"/>
+        </w:numPr>
+      </w:pPr>
+      <w:r>
+        <w:t>Provides annotations to identify test methods.</w:t>
+      </w:r>
+    </w:p>
+    <w:p>
+      <w:pPr>
+        <w:ind w:firstLine="360"/>
+      </w:pPr>
+    </w:p>
+    <w:p>
+      <w:pPr>
+        <w:pStyle w:val="ListParagraph"/>
+        <w:numPr>
+          <w:ilvl w:val="0"/>
+          <w:numId w:val="21"/>
+        </w:numPr>
+      </w:pPr>
+      <w:r>
+        <w:t>Provides assertions for testing expected results.</w:t>
+      </w:r>
+    </w:p>
+    <w:p>
+      <w:pPr>
+        <w:ind w:firstLine="360"/>
+      </w:pPr>
+    </w:p>
+    <w:p>
+      <w:pPr>
+        <w:pStyle w:val="ListParagraph"/>
+        <w:numPr>
+          <w:ilvl w:val="0"/>
+          <w:numId w:val="20"/>
+        </w:numPr>
+      </w:pPr>
+      <w:r>
+        <w:t>Provides test runners for running tests.</w:t>
+      </w:r>
+    </w:p>
+    <w:p>
+      <w:pPr>
+        <w:ind w:firstLine="720"/>
+      </w:pPr>
+      <w:r>
+        <w:t>Mockito is a mocking framework, JAVA-based library that is used for effective unit testing of JAVA applications. Mockito is used to mock interfaces so that a dummy functionality can be added to a mock interface that can be used in unit testing.</w:t>
+      </w:r>
+    </w:p>
+    <w:p>
+      <w:pPr>
+        <w:ind w:firstLine="720"/>
+      </w:pPr>
+      <w:r>
+        <w:t>Mockito facilitates creating mock objects seamlessly. It uses Java Reflection in order to create mock objects for a given interface. Mock objects are nothing but proxy for actual implementations.</w:t>
+      </w:r>
+    </w:p>
+    <w:p>
+      <w:pPr>
+        <w:ind w:firstLine="720"/>
+        <w:rPr>
+          <w:b/>
+        </w:rPr>
+      </w:pPr>
+      <w:r>
+        <w:rPr>
+          <w:b/>
+        </w:rPr>
+        <w:t>Some of the t</w:t>
+      </w:r>
+      <w:r>
+        <w:rPr>
+          <w:b/>
+        </w:rPr>
+        <w:t>est case scenarios:</w:t>
+      </w:r>
+    </w:p>
+    <w:p>
+      <w:pPr>
+        <w:ind w:firstLine="720"/>
+      </w:pPr>
+      <w:r>
+        <w:t>A Test Scenario is defined as any functionality that can be tested. It is a collective set of test cases which helps the testing team to determine the positive and negative characteristics of the project.</w:t>
+      </w:r>
+    </w:p>
+    <w:p>
+      <w:pPr>
+        <w:pStyle w:val="ListParagraph"/>
+        <w:numPr>
+          <w:ilvl w:val="0"/>
+          <w:numId w:val="20"/>
+        </w:numPr>
+      </w:pPr>
+      <w:r>
+        <w:t>Check the Login functionality</w:t>
+      </w:r>
+    </w:p>
+    <w:p>
+      <w:pPr>
+        <w:pStyle w:val="ListParagraph"/>
+        <w:numPr>
+          <w:ilvl w:val="0"/>
+          <w:numId w:val="20"/>
+        </w:numPr>
+      </w:pPr>
+      <w:r>
+        <w:t>Check the take exam functionality</w:t>
+      </w:r>
+    </w:p>
+    <w:p>
+      <w:pPr>
+        <w:pStyle w:val="ListParagraph"/>
+        <w:numPr>
+          <w:ilvl w:val="0"/>
+          <w:numId w:val="20"/>
+        </w:numPr>
+      </w:pPr>
+      <w:r>
+        <w:t>Check the registration of a new student functionality</w:t>
+      </w:r>
+    </w:p>
+    <w:p>
+      <w:pPr>
+        <w:pStyle w:val="ListParagraph"/>
+        <w:numPr>
+          <w:ilvl w:val="0"/>
+          <w:numId w:val="20"/>
+        </w:numPr>
+      </w:pPr>
+      <w:r>
+        <w:t>Check the bike management functionality</w:t>
+      </w:r>
+    </w:p>
+    <w:p>
+      <w:pPr>
+        <w:ind w:left="360"/>
       </w:pPr>
     </w:p>
     <w:p>
@@ -3494,7 +3796,6 @@
         <w:rPr>
           <w:rFonts w:ascii="Times New Roman" w:hAnsi="Times New Roman"/>
         </w:rPr>
-        <w:lastRenderedPageBreak/>
         <w:t>Future improvements</w:t>
       </w:r>
       <w:bookmarkEnd w:id="22"/>
@@ -3553,10 +3854,10 @@
     </w:p>
     <w:p/>
     <w:sectPr>
-      <w:headerReference w:type="default" r:id="rId14"/>
-      <w:footerReference w:type="default" r:id="rId15"/>
-      <w:headerReference w:type="first" r:id="rId16"/>
-      <w:footerReference w:type="first" r:id="rId17"/>
+      <w:headerReference w:type="default" r:id="rId19"/>
+      <w:footerReference w:type="default" r:id="rId20"/>
+      <w:headerReference w:type="first" r:id="rId21"/>
+      <w:footerReference w:type="first" r:id="rId22"/>
       <w:pgSz w:w="12240" w:h="15840" w:code="1"/>
       <w:pgMar w:top="1440" w:right="1440" w:bottom="1440" w:left="1440" w:header="720" w:footer="720" w:gutter="0"/>
       <w:cols w:space="720"/>
@@ -3723,7 +4024,7 @@
               <w:rStyle w:val="PageNumber"/>
               <w:noProof/>
             </w:rPr>
-            <w:t>8</w:t>
+            <w:t>2</w:t>
           </w:r>
           <w:r>
             <w:rPr>
@@ -3737,29 +4038,15 @@
             </w:rPr>
             <w:t xml:space="preserve"> of </w:t>
           </w:r>
-          <w:r>
-            <w:fldChar w:fldCharType="begin"/>
-          </w:r>
-          <w:r>
-            <w:instrText xml:space="preserve"> NUMPAGES  \* MERGEFORMAT </w:instrText>
-          </w:r>
-          <w:r>
-            <w:fldChar w:fldCharType="separate"/>
-          </w:r>
-          <w:r>
-            <w:rPr>
-              <w:rStyle w:val="PageNumber"/>
-              <w:noProof/>
-            </w:rPr>
-            <w:t>8</w:t>
-          </w:r>
-          <w:r>
-            <w:rPr>
-              <w:rStyle w:val="PageNumber"/>
-              <w:noProof/>
-            </w:rPr>
-            <w:fldChar w:fldCharType="end"/>
-          </w:r>
+          <w:fldSimple w:instr=" NUMPAGES  \* MERGEFORMAT ">
+            <w:r>
+              <w:rPr>
+                <w:rStyle w:val="PageNumber"/>
+                <w:noProof/>
+              </w:rPr>
+              <w:t>11</w:t>
+            </w:r>
+          </w:fldSimple>
         </w:p>
       </w:tc>
     </w:tr>
@@ -3833,21 +4120,11 @@
           <w:tcW w:w="6379" w:type="dxa"/>
         </w:tcPr>
         <w:p>
-          <w:r>
-            <w:fldChar w:fldCharType="begin"/>
-          </w:r>
-          <w:r>
-            <w:instrText xml:space="preserve"> SUBJECT  \* MERGEFORMAT </w:instrText>
-          </w:r>
-          <w:r>
-            <w:fldChar w:fldCharType="separate"/>
-          </w:r>
-          <w:r>
-            <w:t>&lt;Project Name&gt;</w:t>
-          </w:r>
-          <w:r>
-            <w:fldChar w:fldCharType="end"/>
-          </w:r>
+          <w:fldSimple w:instr=" SUBJECT  \* MERGEFORMAT ">
+            <w:r>
+              <w:t>&lt;Project Name&gt;</w:t>
+            </w:r>
+          </w:fldSimple>
         </w:p>
       </w:tc>
       <w:tc>
@@ -3874,24 +4151,14 @@
           <w:tcW w:w="6379" w:type="dxa"/>
         </w:tcPr>
         <w:p>
-          <w:r>
-            <w:fldChar w:fldCharType="begin"/>
-          </w:r>
-          <w:r>
-            <w:instrText xml:space="preserve"> TITLE  \* MERGEFORMAT </w:instrText>
-          </w:r>
-          <w:r>
-            <w:fldChar w:fldCharType="separate"/>
-          </w:r>
-          <w:r>
-            <w:t>Analysis and Design</w:t>
-          </w:r>
-          <w:r>
-            <w:t xml:space="preserve"> Document</w:t>
-          </w:r>
-          <w:r>
-            <w:fldChar w:fldCharType="end"/>
-          </w:r>
+          <w:fldSimple w:instr=" TITLE  \* MERGEFORMAT ">
+            <w:r>
+              <w:t>Analysis and Design</w:t>
+            </w:r>
+            <w:r>
+              <w:t xml:space="preserve"> Document</w:t>
+            </w:r>
+          </w:fldSimple>
         </w:p>
       </w:tc>
       <w:tc>
@@ -3900,23 +4167,7 @@
         </w:tcPr>
         <w:p>
           <w:r>
-            <w:t xml:space="preserve">  Date:  &lt;</w:t>
-          </w:r>
-          <w:proofErr w:type="spellStart"/>
-          <w:r>
-            <w:t>dd</w:t>
-          </w:r>
-          <w:proofErr w:type="spellEnd"/>
-          <w:r>
-            <w:t>/mmm/</w:t>
-          </w:r>
-          <w:proofErr w:type="spellStart"/>
-          <w:r>
-            <w:t>yy</w:t>
-          </w:r>
-          <w:proofErr w:type="spellEnd"/>
-          <w:r>
-            <w:t>&gt;</w:t>
+            <w:t xml:space="preserve">  Date:  &lt;dd/mmm/yy&gt;</w:t>
           </w:r>
         </w:p>
       </w:tc>
@@ -4502,6 +4753,119 @@
     </w:lvl>
   </w:abstractNum>
   <w:abstractNum w:abstractNumId="6">
+    <w:nsid w:val="1E333FF7"/>
+    <w:multiLevelType w:val="hybridMultilevel"/>
+    <w:tmpl w:val="38740926"/>
+    <w:lvl w:ilvl="0" w:tplc="04090001">
+      <w:start w:val="1"/>
+      <w:numFmt w:val="bullet"/>
+      <w:lvlText w:val=""/>
+      <w:lvlJc w:val="left"/>
+      <w:pPr>
+        <w:ind w:left="1080" w:hanging="360"/>
+      </w:pPr>
+      <w:rPr>
+        <w:rFonts w:ascii="Symbol" w:hAnsi="Symbol" w:hint="default"/>
+      </w:rPr>
+    </w:lvl>
+    <w:lvl w:ilvl="1" w:tplc="04090003" w:tentative="1">
+      <w:start w:val="1"/>
+      <w:numFmt w:val="bullet"/>
+      <w:lvlText w:val="o"/>
+      <w:lvlJc w:val="left"/>
+      <w:pPr>
+        <w:ind w:left="1800" w:hanging="360"/>
+      </w:pPr>
+      <w:rPr>
+        <w:rFonts w:ascii="Courier New" w:hAnsi="Courier New" w:cs="Courier New" w:hint="default"/>
+      </w:rPr>
+    </w:lvl>
+    <w:lvl w:ilvl="2" w:tplc="04090005" w:tentative="1">
+      <w:start w:val="1"/>
+      <w:numFmt w:val="bullet"/>
+      <w:lvlText w:val=""/>
+      <w:lvlJc w:val="left"/>
+      <w:pPr>
+        <w:ind w:left="2520" w:hanging="360"/>
+      </w:pPr>
+      <w:rPr>
+        <w:rFonts w:ascii="Wingdings" w:hAnsi="Wingdings" w:hint="default"/>
+      </w:rPr>
+    </w:lvl>
+    <w:lvl w:ilvl="3" w:tplc="04090001" w:tentative="1">
+      <w:start w:val="1"/>
+      <w:numFmt w:val="bullet"/>
+      <w:lvlText w:val=""/>
+      <w:lvlJc w:val="left"/>
+      <w:pPr>
+        <w:ind w:left="3240" w:hanging="360"/>
+      </w:pPr>
+      <w:rPr>
+        <w:rFonts w:ascii="Symbol" w:hAnsi="Symbol" w:hint="default"/>
+      </w:rPr>
+    </w:lvl>
+    <w:lvl w:ilvl="4" w:tplc="04090003" w:tentative="1">
+      <w:start w:val="1"/>
+      <w:numFmt w:val="bullet"/>
+      <w:lvlText w:val="o"/>
+      <w:lvlJc w:val="left"/>
+      <w:pPr>
+        <w:ind w:left="3960" w:hanging="360"/>
+      </w:pPr>
+      <w:rPr>
+        <w:rFonts w:ascii="Courier New" w:hAnsi="Courier New" w:cs="Courier New" w:hint="default"/>
+      </w:rPr>
+    </w:lvl>
+    <w:lvl w:ilvl="5" w:tplc="04090005" w:tentative="1">
+      <w:start w:val="1"/>
+      <w:numFmt w:val="bullet"/>
+      <w:lvlText w:val=""/>
+      <w:lvlJc w:val="left"/>
+      <w:pPr>
+        <w:ind w:left="4680" w:hanging="360"/>
+      </w:pPr>
+      <w:rPr>
+        <w:rFonts w:ascii="Wingdings" w:hAnsi="Wingdings" w:hint="default"/>
+      </w:rPr>
+    </w:lvl>
+    <w:lvl w:ilvl="6" w:tplc="04090001" w:tentative="1">
+      <w:start w:val="1"/>
+      <w:numFmt w:val="bullet"/>
+      <w:lvlText w:val=""/>
+      <w:lvlJc w:val="left"/>
+      <w:pPr>
+        <w:ind w:left="5400" w:hanging="360"/>
+      </w:pPr>
+      <w:rPr>
+        <w:rFonts w:ascii="Symbol" w:hAnsi="Symbol" w:hint="default"/>
+      </w:rPr>
+    </w:lvl>
+    <w:lvl w:ilvl="7" w:tplc="04090003" w:tentative="1">
+      <w:start w:val="1"/>
+      <w:numFmt w:val="bullet"/>
+      <w:lvlText w:val="o"/>
+      <w:lvlJc w:val="left"/>
+      <w:pPr>
+        <w:ind w:left="6120" w:hanging="360"/>
+      </w:pPr>
+      <w:rPr>
+        <w:rFonts w:ascii="Courier New" w:hAnsi="Courier New" w:cs="Courier New" w:hint="default"/>
+      </w:rPr>
+    </w:lvl>
+    <w:lvl w:ilvl="8" w:tplc="04090005" w:tentative="1">
+      <w:start w:val="1"/>
+      <w:numFmt w:val="bullet"/>
+      <w:lvlText w:val=""/>
+      <w:lvlJc w:val="left"/>
+      <w:pPr>
+        <w:ind w:left="6840" w:hanging="360"/>
+      </w:pPr>
+      <w:rPr>
+        <w:rFonts w:ascii="Wingdings" w:hAnsi="Wingdings" w:hint="default"/>
+      </w:rPr>
+    </w:lvl>
+  </w:abstractNum>
+  <w:abstractNum w:abstractNumId="7">
     <w:nsid w:val="26E14A9F"/>
     <w:multiLevelType w:val="hybridMultilevel"/>
     <w:tmpl w:val="86BECE66"/>
@@ -4591,7 +4955,7 @@
       </w:pPr>
     </w:lvl>
   </w:abstractNum>
-  <w:abstractNum w:abstractNumId="7">
+  <w:abstractNum w:abstractNumId="8">
     <w:nsid w:val="352919DA"/>
     <w:multiLevelType w:val="hybridMultilevel"/>
     <w:tmpl w:val="F9B679BC"/>
@@ -4704,7 +5068,7 @@
       </w:rPr>
     </w:lvl>
   </w:abstractNum>
-  <w:abstractNum w:abstractNumId="8">
+  <w:abstractNum w:abstractNumId="9">
     <w:nsid w:val="35F23968"/>
     <w:multiLevelType w:val="hybridMultilevel"/>
     <w:tmpl w:val="A118ADDA"/>
@@ -4793,7 +5157,120 @@
       </w:pPr>
     </w:lvl>
   </w:abstractNum>
-  <w:abstractNum w:abstractNumId="9">
+  <w:abstractNum w:abstractNumId="10">
+    <w:nsid w:val="36E229D4"/>
+    <w:multiLevelType w:val="hybridMultilevel"/>
+    <w:tmpl w:val="C7DE1B52"/>
+    <w:lvl w:ilvl="0" w:tplc="04090001">
+      <w:start w:val="1"/>
+      <w:numFmt w:val="bullet"/>
+      <w:lvlText w:val=""/>
+      <w:lvlJc w:val="left"/>
+      <w:pPr>
+        <w:ind w:left="1494" w:hanging="360"/>
+      </w:pPr>
+      <w:rPr>
+        <w:rFonts w:ascii="Symbol" w:hAnsi="Symbol" w:hint="default"/>
+      </w:rPr>
+    </w:lvl>
+    <w:lvl w:ilvl="1" w:tplc="04090003" w:tentative="1">
+      <w:start w:val="1"/>
+      <w:numFmt w:val="bullet"/>
+      <w:lvlText w:val="o"/>
+      <w:lvlJc w:val="left"/>
+      <w:pPr>
+        <w:ind w:left="2214" w:hanging="360"/>
+      </w:pPr>
+      <w:rPr>
+        <w:rFonts w:ascii="Courier New" w:hAnsi="Courier New" w:cs="Courier New" w:hint="default"/>
+      </w:rPr>
+    </w:lvl>
+    <w:lvl w:ilvl="2" w:tplc="04090005" w:tentative="1">
+      <w:start w:val="1"/>
+      <w:numFmt w:val="bullet"/>
+      <w:lvlText w:val=""/>
+      <w:lvlJc w:val="left"/>
+      <w:pPr>
+        <w:ind w:left="2934" w:hanging="360"/>
+      </w:pPr>
+      <w:rPr>
+        <w:rFonts w:ascii="Wingdings" w:hAnsi="Wingdings" w:hint="default"/>
+      </w:rPr>
+    </w:lvl>
+    <w:lvl w:ilvl="3" w:tplc="04090001" w:tentative="1">
+      <w:start w:val="1"/>
+      <w:numFmt w:val="bullet"/>
+      <w:lvlText w:val=""/>
+      <w:lvlJc w:val="left"/>
+      <w:pPr>
+        <w:ind w:left="3654" w:hanging="360"/>
+      </w:pPr>
+      <w:rPr>
+        <w:rFonts w:ascii="Symbol" w:hAnsi="Symbol" w:hint="default"/>
+      </w:rPr>
+    </w:lvl>
+    <w:lvl w:ilvl="4" w:tplc="04090003" w:tentative="1">
+      <w:start w:val="1"/>
+      <w:numFmt w:val="bullet"/>
+      <w:lvlText w:val="o"/>
+      <w:lvlJc w:val="left"/>
+      <w:pPr>
+        <w:ind w:left="4374" w:hanging="360"/>
+      </w:pPr>
+      <w:rPr>
+        <w:rFonts w:ascii="Courier New" w:hAnsi="Courier New" w:cs="Courier New" w:hint="default"/>
+      </w:rPr>
+    </w:lvl>
+    <w:lvl w:ilvl="5" w:tplc="04090005" w:tentative="1">
+      <w:start w:val="1"/>
+      <w:numFmt w:val="bullet"/>
+      <w:lvlText w:val=""/>
+      <w:lvlJc w:val="left"/>
+      <w:pPr>
+        <w:ind w:left="5094" w:hanging="360"/>
+      </w:pPr>
+      <w:rPr>
+        <w:rFonts w:ascii="Wingdings" w:hAnsi="Wingdings" w:hint="default"/>
+      </w:rPr>
+    </w:lvl>
+    <w:lvl w:ilvl="6" w:tplc="04090001" w:tentative="1">
+      <w:start w:val="1"/>
+      <w:numFmt w:val="bullet"/>
+      <w:lvlText w:val=""/>
+      <w:lvlJc w:val="left"/>
+      <w:pPr>
+        <w:ind w:left="5814" w:hanging="360"/>
+      </w:pPr>
+      <w:rPr>
+        <w:rFonts w:ascii="Symbol" w:hAnsi="Symbol" w:hint="default"/>
+      </w:rPr>
+    </w:lvl>
+    <w:lvl w:ilvl="7" w:tplc="04090003" w:tentative="1">
+      <w:start w:val="1"/>
+      <w:numFmt w:val="bullet"/>
+      <w:lvlText w:val="o"/>
+      <w:lvlJc w:val="left"/>
+      <w:pPr>
+        <w:ind w:left="6534" w:hanging="360"/>
+      </w:pPr>
+      <w:rPr>
+        <w:rFonts w:ascii="Courier New" w:hAnsi="Courier New" w:cs="Courier New" w:hint="default"/>
+      </w:rPr>
+    </w:lvl>
+    <w:lvl w:ilvl="8" w:tplc="04090005" w:tentative="1">
+      <w:start w:val="1"/>
+      <w:numFmt w:val="bullet"/>
+      <w:lvlText w:val=""/>
+      <w:lvlJc w:val="left"/>
+      <w:pPr>
+        <w:ind w:left="7254" w:hanging="360"/>
+      </w:pPr>
+      <w:rPr>
+        <w:rFonts w:ascii="Wingdings" w:hAnsi="Wingdings" w:hint="default"/>
+      </w:rPr>
+    </w:lvl>
+  </w:abstractNum>
+  <w:abstractNum w:abstractNumId="11">
     <w:nsid w:val="381E213B"/>
     <w:multiLevelType w:val="hybridMultilevel"/>
     <w:tmpl w:val="86F04156"/>
@@ -4882,7 +5359,7 @@
       </w:pPr>
     </w:lvl>
   </w:abstractNum>
-  <w:abstractNum w:abstractNumId="10">
+  <w:abstractNum w:abstractNumId="12">
     <w:nsid w:val="3E1C6A61"/>
     <w:multiLevelType w:val="hybridMultilevel"/>
     <w:tmpl w:val="B48A89CC"/>
@@ -4971,7 +5448,120 @@
       </w:pPr>
     </w:lvl>
   </w:abstractNum>
-  <w:abstractNum w:abstractNumId="11">
+  <w:abstractNum w:abstractNumId="13">
+    <w:nsid w:val="42394F87"/>
+    <w:multiLevelType w:val="hybridMultilevel"/>
+    <w:tmpl w:val="89FC2F82"/>
+    <w:lvl w:ilvl="0" w:tplc="04090001">
+      <w:start w:val="1"/>
+      <w:numFmt w:val="bullet"/>
+      <w:lvlText w:val=""/>
+      <w:lvlJc w:val="left"/>
+      <w:pPr>
+        <w:ind w:left="720" w:hanging="360"/>
+      </w:pPr>
+      <w:rPr>
+        <w:rFonts w:ascii="Symbol" w:hAnsi="Symbol" w:hint="default"/>
+      </w:rPr>
+    </w:lvl>
+    <w:lvl w:ilvl="1" w:tplc="04090003" w:tentative="1">
+      <w:start w:val="1"/>
+      <w:numFmt w:val="bullet"/>
+      <w:lvlText w:val="o"/>
+      <w:lvlJc w:val="left"/>
+      <w:pPr>
+        <w:ind w:left="1440" w:hanging="360"/>
+      </w:pPr>
+      <w:rPr>
+        <w:rFonts w:ascii="Courier New" w:hAnsi="Courier New" w:cs="Courier New" w:hint="default"/>
+      </w:rPr>
+    </w:lvl>
+    <w:lvl w:ilvl="2" w:tplc="04090005" w:tentative="1">
+      <w:start w:val="1"/>
+      <w:numFmt w:val="bullet"/>
+      <w:lvlText w:val=""/>
+      <w:lvlJc w:val="left"/>
+      <w:pPr>
+        <w:ind w:left="2160" w:hanging="360"/>
+      </w:pPr>
+      <w:rPr>
+        <w:rFonts w:ascii="Wingdings" w:hAnsi="Wingdings" w:hint="default"/>
+      </w:rPr>
+    </w:lvl>
+    <w:lvl w:ilvl="3" w:tplc="04090001" w:tentative="1">
+      <w:start w:val="1"/>
+      <w:numFmt w:val="bullet"/>
+      <w:lvlText w:val=""/>
+      <w:lvlJc w:val="left"/>
+      <w:pPr>
+        <w:ind w:left="2880" w:hanging="360"/>
+      </w:pPr>
+      <w:rPr>
+        <w:rFonts w:ascii="Symbol" w:hAnsi="Symbol" w:hint="default"/>
+      </w:rPr>
+    </w:lvl>
+    <w:lvl w:ilvl="4" w:tplc="04090003" w:tentative="1">
+      <w:start w:val="1"/>
+      <w:numFmt w:val="bullet"/>
+      <w:lvlText w:val="o"/>
+      <w:lvlJc w:val="left"/>
+      <w:pPr>
+        <w:ind w:left="3600" w:hanging="360"/>
+      </w:pPr>
+      <w:rPr>
+        <w:rFonts w:ascii="Courier New" w:hAnsi="Courier New" w:cs="Courier New" w:hint="default"/>
+      </w:rPr>
+    </w:lvl>
+    <w:lvl w:ilvl="5" w:tplc="04090005" w:tentative="1">
+      <w:start w:val="1"/>
+      <w:numFmt w:val="bullet"/>
+      <w:lvlText w:val=""/>
+      <w:lvlJc w:val="left"/>
+      <w:pPr>
+        <w:ind w:left="4320" w:hanging="360"/>
+      </w:pPr>
+      <w:rPr>
+        <w:rFonts w:ascii="Wingdings" w:hAnsi="Wingdings" w:hint="default"/>
+      </w:rPr>
+    </w:lvl>
+    <w:lvl w:ilvl="6" w:tplc="04090001" w:tentative="1">
+      <w:start w:val="1"/>
+      <w:numFmt w:val="bullet"/>
+      <w:lvlText w:val=""/>
+      <w:lvlJc w:val="left"/>
+      <w:pPr>
+        <w:ind w:left="5040" w:hanging="360"/>
+      </w:pPr>
+      <w:rPr>
+        <w:rFonts w:ascii="Symbol" w:hAnsi="Symbol" w:hint="default"/>
+      </w:rPr>
+    </w:lvl>
+    <w:lvl w:ilvl="7" w:tplc="04090003" w:tentative="1">
+      <w:start w:val="1"/>
+      <w:numFmt w:val="bullet"/>
+      <w:lvlText w:val="o"/>
+      <w:lvlJc w:val="left"/>
+      <w:pPr>
+        <w:ind w:left="5760" w:hanging="360"/>
+      </w:pPr>
+      <w:rPr>
+        <w:rFonts w:ascii="Courier New" w:hAnsi="Courier New" w:cs="Courier New" w:hint="default"/>
+      </w:rPr>
+    </w:lvl>
+    <w:lvl w:ilvl="8" w:tplc="04090005" w:tentative="1">
+      <w:start w:val="1"/>
+      <w:numFmt w:val="bullet"/>
+      <w:lvlText w:val=""/>
+      <w:lvlJc w:val="left"/>
+      <w:pPr>
+        <w:ind w:left="6480" w:hanging="360"/>
+      </w:pPr>
+      <w:rPr>
+        <w:rFonts w:ascii="Wingdings" w:hAnsi="Wingdings" w:hint="default"/>
+      </w:rPr>
+    </w:lvl>
+  </w:abstractNum>
+  <w:abstractNum w:abstractNumId="14">
     <w:nsid w:val="47861E48"/>
     <w:multiLevelType w:val="hybridMultilevel"/>
     <w:tmpl w:val="D3AABCA0"/>
@@ -5084,7 +5674,7 @@
       </w:rPr>
     </w:lvl>
   </w:abstractNum>
-  <w:abstractNum w:abstractNumId="12">
+  <w:abstractNum w:abstractNumId="15">
     <w:nsid w:val="513C4103"/>
     <w:multiLevelType w:val="hybridMultilevel"/>
     <w:tmpl w:val="27DA5F86"/>
@@ -5173,7 +5763,120 @@
       </w:pPr>
     </w:lvl>
   </w:abstractNum>
-  <w:abstractNum w:abstractNumId="13">
+  <w:abstractNum w:abstractNumId="16">
+    <w:nsid w:val="5A606051"/>
+    <w:multiLevelType w:val="hybridMultilevel"/>
+    <w:tmpl w:val="BA445BAE"/>
+    <w:lvl w:ilvl="0" w:tplc="04090001">
+      <w:start w:val="1"/>
+      <w:numFmt w:val="bullet"/>
+      <w:lvlText w:val=""/>
+      <w:lvlJc w:val="left"/>
+      <w:pPr>
+        <w:ind w:left="1080" w:hanging="360"/>
+      </w:pPr>
+      <w:rPr>
+        <w:rFonts w:ascii="Symbol" w:hAnsi="Symbol" w:hint="default"/>
+      </w:rPr>
+    </w:lvl>
+    <w:lvl w:ilvl="1" w:tplc="04090003" w:tentative="1">
+      <w:start w:val="1"/>
+      <w:numFmt w:val="bullet"/>
+      <w:lvlText w:val="o"/>
+      <w:lvlJc w:val="left"/>
+      <w:pPr>
+        <w:ind w:left="1800" w:hanging="360"/>
+      </w:pPr>
+      <w:rPr>
+        <w:rFonts w:ascii="Courier New" w:hAnsi="Courier New" w:cs="Courier New" w:hint="default"/>
+      </w:rPr>
+    </w:lvl>
+    <w:lvl w:ilvl="2" w:tplc="04090005" w:tentative="1">
+      <w:start w:val="1"/>
+      <w:numFmt w:val="bullet"/>
+      <w:lvlText w:val=""/>
+      <w:lvlJc w:val="left"/>
+      <w:pPr>
+        <w:ind w:left="2520" w:hanging="360"/>
+      </w:pPr>
+      <w:rPr>
+        <w:rFonts w:ascii="Wingdings" w:hAnsi="Wingdings" w:hint="default"/>
+      </w:rPr>
+    </w:lvl>
+    <w:lvl w:ilvl="3" w:tplc="04090001" w:tentative="1">
+      <w:start w:val="1"/>
+      <w:numFmt w:val="bullet"/>
+      <w:lvlText w:val=""/>
+      <w:lvlJc w:val="left"/>
+      <w:pPr>
+        <w:ind w:left="3240" w:hanging="360"/>
+      </w:pPr>
+      <w:rPr>
+        <w:rFonts w:ascii="Symbol" w:hAnsi="Symbol" w:hint="default"/>
+      </w:rPr>
+    </w:lvl>
+    <w:lvl w:ilvl="4" w:tplc="04090003" w:tentative="1">
+      <w:start w:val="1"/>
+      <w:numFmt w:val="bullet"/>
+      <w:lvlText w:val="o"/>
+      <w:lvlJc w:val="left"/>
+      <w:pPr>
+        <w:ind w:left="3960" w:hanging="360"/>
+      </w:pPr>
+      <w:rPr>
+        <w:rFonts w:ascii="Courier New" w:hAnsi="Courier New" w:cs="Courier New" w:hint="default"/>
+      </w:rPr>
+    </w:lvl>
+    <w:lvl w:ilvl="5" w:tplc="04090005" w:tentative="1">
+      <w:start w:val="1"/>
+      <w:numFmt w:val="bullet"/>
+      <w:lvlText w:val=""/>
+      <w:lvlJc w:val="left"/>
+      <w:pPr>
+        <w:ind w:left="4680" w:hanging="360"/>
+      </w:pPr>
+      <w:rPr>
+        <w:rFonts w:ascii="Wingdings" w:hAnsi="Wingdings" w:hint="default"/>
+      </w:rPr>
+    </w:lvl>
+    <w:lvl w:ilvl="6" w:tplc="04090001" w:tentative="1">
+      <w:start w:val="1"/>
+      <w:numFmt w:val="bullet"/>
+      <w:lvlText w:val=""/>
+      <w:lvlJc w:val="left"/>
+      <w:pPr>
+        <w:ind w:left="5400" w:hanging="360"/>
+      </w:pPr>
+      <w:rPr>
+        <w:rFonts w:ascii="Symbol" w:hAnsi="Symbol" w:hint="default"/>
+      </w:rPr>
+    </w:lvl>
+    <w:lvl w:ilvl="7" w:tplc="04090003" w:tentative="1">
+      <w:start w:val="1"/>
+      <w:numFmt w:val="bullet"/>
+      <w:lvlText w:val="o"/>
+      <w:lvlJc w:val="left"/>
+      <w:pPr>
+        <w:ind w:left="6120" w:hanging="360"/>
+      </w:pPr>
+      <w:rPr>
+        <w:rFonts w:ascii="Courier New" w:hAnsi="Courier New" w:cs="Courier New" w:hint="default"/>
+      </w:rPr>
+    </w:lvl>
+    <w:lvl w:ilvl="8" w:tplc="04090005" w:tentative="1">
+      <w:start w:val="1"/>
+      <w:numFmt w:val="bullet"/>
+      <w:lvlText w:val=""/>
+      <w:lvlJc w:val="left"/>
+      <w:pPr>
+        <w:ind w:left="6840" w:hanging="360"/>
+      </w:pPr>
+      <w:rPr>
+        <w:rFonts w:ascii="Wingdings" w:hAnsi="Wingdings" w:hint="default"/>
+      </w:rPr>
+    </w:lvl>
+  </w:abstractNum>
+  <w:abstractNum w:abstractNumId="17">
     <w:nsid w:val="60381838"/>
     <w:multiLevelType w:val="hybridMultilevel"/>
     <w:tmpl w:val="D0224A1C"/>
@@ -5262,7 +5965,7 @@
       </w:pPr>
     </w:lvl>
   </w:abstractNum>
-  <w:abstractNum w:abstractNumId="14">
+  <w:abstractNum w:abstractNumId="18">
     <w:nsid w:val="6E422694"/>
     <w:multiLevelType w:val="hybridMultilevel"/>
     <w:tmpl w:val="B2502630"/>
@@ -5351,7 +6054,7 @@
       </w:pPr>
     </w:lvl>
   </w:abstractNum>
-  <w:abstractNum w:abstractNumId="15">
+  <w:abstractNum w:abstractNumId="19">
     <w:nsid w:val="6E5A33EC"/>
     <w:multiLevelType w:val="hybridMultilevel"/>
     <w:tmpl w:val="1076BDEE"/>
@@ -5440,7 +6143,120 @@
       </w:pPr>
     </w:lvl>
   </w:abstractNum>
-  <w:abstractNum w:abstractNumId="16">
+  <w:abstractNum w:abstractNumId="20">
+    <w:nsid w:val="7E43343F"/>
+    <w:multiLevelType w:val="hybridMultilevel"/>
+    <w:tmpl w:val="A112B6EC"/>
+    <w:lvl w:ilvl="0" w:tplc="04090001">
+      <w:start w:val="1"/>
+      <w:numFmt w:val="bullet"/>
+      <w:lvlText w:val=""/>
+      <w:lvlJc w:val="left"/>
+      <w:pPr>
+        <w:ind w:left="1080" w:hanging="360"/>
+      </w:pPr>
+      <w:rPr>
+        <w:rFonts w:ascii="Symbol" w:hAnsi="Symbol" w:hint="default"/>
+      </w:rPr>
+    </w:lvl>
+    <w:lvl w:ilvl="1" w:tplc="04090003" w:tentative="1">
+      <w:start w:val="1"/>
+      <w:numFmt w:val="bullet"/>
+      <w:lvlText w:val="o"/>
+      <w:lvlJc w:val="left"/>
+      <w:pPr>
+        <w:ind w:left="1800" w:hanging="360"/>
+      </w:pPr>
+      <w:rPr>
+        <w:rFonts w:ascii="Courier New" w:hAnsi="Courier New" w:cs="Courier New" w:hint="default"/>
+      </w:rPr>
+    </w:lvl>
+    <w:lvl w:ilvl="2" w:tplc="04090005" w:tentative="1">
+      <w:start w:val="1"/>
+      <w:numFmt w:val="bullet"/>
+      <w:lvlText w:val=""/>
+      <w:lvlJc w:val="left"/>
+      <w:pPr>
+        <w:ind w:left="2520" w:hanging="360"/>
+      </w:pPr>
+      <w:rPr>
+        <w:rFonts w:ascii="Wingdings" w:hAnsi="Wingdings" w:hint="default"/>
+      </w:rPr>
+    </w:lvl>
+    <w:lvl w:ilvl="3" w:tplc="04090001" w:tentative="1">
+      <w:start w:val="1"/>
+      <w:numFmt w:val="bullet"/>
+      <w:lvlText w:val=""/>
+      <w:lvlJc w:val="left"/>
+      <w:pPr>
+        <w:ind w:left="3240" w:hanging="360"/>
+      </w:pPr>
+      <w:rPr>
+        <w:rFonts w:ascii="Symbol" w:hAnsi="Symbol" w:hint="default"/>
+      </w:rPr>
+    </w:lvl>
+    <w:lvl w:ilvl="4" w:tplc="04090003" w:tentative="1">
+      <w:start w:val="1"/>
+      <w:numFmt w:val="bullet"/>
+      <w:lvlText w:val="o"/>
+      <w:lvlJc w:val="left"/>
+      <w:pPr>
+        <w:ind w:left="3960" w:hanging="360"/>
+      </w:pPr>
+      <w:rPr>
+        <w:rFonts w:ascii="Courier New" w:hAnsi="Courier New" w:cs="Courier New" w:hint="default"/>
+      </w:rPr>
+    </w:lvl>
+    <w:lvl w:ilvl="5" w:tplc="04090005" w:tentative="1">
+      <w:start w:val="1"/>
+      <w:numFmt w:val="bullet"/>
+      <w:lvlText w:val=""/>
+      <w:lvlJc w:val="left"/>
+      <w:pPr>
+        <w:ind w:left="4680" w:hanging="360"/>
+      </w:pPr>
+      <w:rPr>
+        <w:rFonts w:ascii="Wingdings" w:hAnsi="Wingdings" w:hint="default"/>
+      </w:rPr>
+    </w:lvl>
+    <w:lvl w:ilvl="6" w:tplc="04090001" w:tentative="1">
+      <w:start w:val="1"/>
+      <w:numFmt w:val="bullet"/>
+      <w:lvlText w:val=""/>
+      <w:lvlJc w:val="left"/>
+      <w:pPr>
+        <w:ind w:left="5400" w:hanging="360"/>
+      </w:pPr>
+      <w:rPr>
+        <w:rFonts w:ascii="Symbol" w:hAnsi="Symbol" w:hint="default"/>
+      </w:rPr>
+    </w:lvl>
+    <w:lvl w:ilvl="7" w:tplc="04090003" w:tentative="1">
+      <w:start w:val="1"/>
+      <w:numFmt w:val="bullet"/>
+      <w:lvlText w:val="o"/>
+      <w:lvlJc w:val="left"/>
+      <w:pPr>
+        <w:ind w:left="6120" w:hanging="360"/>
+      </w:pPr>
+      <w:rPr>
+        <w:rFonts w:ascii="Courier New" w:hAnsi="Courier New" w:cs="Courier New" w:hint="default"/>
+      </w:rPr>
+    </w:lvl>
+    <w:lvl w:ilvl="8" w:tplc="04090005" w:tentative="1">
+      <w:start w:val="1"/>
+      <w:numFmt w:val="bullet"/>
+      <w:lvlText w:val=""/>
+      <w:lvlJc w:val="left"/>
+      <w:pPr>
+        <w:ind w:left="6840" w:hanging="360"/>
+      </w:pPr>
+      <w:rPr>
+        <w:rFonts w:ascii="Wingdings" w:hAnsi="Wingdings" w:hint="default"/>
+      </w:rPr>
+    </w:lvl>
+  </w:abstractNum>
+  <w:abstractNum w:abstractNumId="21">
     <w:nsid w:val="7F006540"/>
     <w:multiLevelType w:val="multilevel"/>
     <w:tmpl w:val="122EF47E"/>
@@ -5562,7 +6378,7 @@
     <w:abstractNumId w:val="0"/>
   </w:num>
   <w:num w:numId="2">
-    <w:abstractNumId w:val="14"/>
+    <w:abstractNumId w:val="18"/>
   </w:num>
   <w:num w:numId="3">
     <w:abstractNumId w:val="2"/>
@@ -5571,43 +6387,58 @@
     <w:abstractNumId w:val="4"/>
   </w:num>
   <w:num w:numId="5">
-    <w:abstractNumId w:val="13"/>
+    <w:abstractNumId w:val="17"/>
   </w:num>
   <w:num w:numId="6">
-    <w:abstractNumId w:val="9"/>
+    <w:abstractNumId w:val="11"/>
   </w:num>
   <w:num w:numId="7">
-    <w:abstractNumId w:val="6"/>
+    <w:abstractNumId w:val="7"/>
   </w:num>
   <w:num w:numId="8">
+    <w:abstractNumId w:val="15"/>
+  </w:num>
+  <w:num w:numId="9">
     <w:abstractNumId w:val="12"/>
   </w:num>
-  <w:num w:numId="9">
-    <w:abstractNumId w:val="10"/>
-  </w:num>
   <w:num w:numId="10">
-    <w:abstractNumId w:val="15"/>
+    <w:abstractNumId w:val="19"/>
   </w:num>
   <w:num w:numId="11">
     <w:abstractNumId w:val="5"/>
   </w:num>
   <w:num w:numId="12">
-    <w:abstractNumId w:val="16"/>
+    <w:abstractNumId w:val="21"/>
   </w:num>
   <w:num w:numId="13">
     <w:abstractNumId w:val="1"/>
   </w:num>
   <w:num w:numId="14">
-    <w:abstractNumId w:val="8"/>
+    <w:abstractNumId w:val="9"/>
   </w:num>
   <w:num w:numId="15">
-    <w:abstractNumId w:val="11"/>
+    <w:abstractNumId w:val="14"/>
   </w:num>
   <w:num w:numId="16">
     <w:abstractNumId w:val="3"/>
   </w:num>
   <w:num w:numId="17">
-    <w:abstractNumId w:val="7"/>
+    <w:abstractNumId w:val="8"/>
+  </w:num>
+  <w:num w:numId="18">
+    <w:abstractNumId w:val="10"/>
+  </w:num>
+  <w:num w:numId="19">
+    <w:abstractNumId w:val="13"/>
+  </w:num>
+  <w:num w:numId="20">
+    <w:abstractNumId w:val="20"/>
+  </w:num>
+  <w:num w:numId="21">
+    <w:abstractNumId w:val="16"/>
+  </w:num>
+  <w:num w:numId="22">
+    <w:abstractNumId w:val="6"/>
   </w:num>
 </w:numbering>
 </file>
@@ -5656,7 +6487,7 @@
     <w:lsdException w:name="Title" w:semiHidden="0" w:uiPriority="0" w:unhideWhenUsed="0" w:qFormat="1"/>
     <w:lsdException w:name="Default Paragraph Font" w:uiPriority="1"/>
     <w:lsdException w:name="Subtitle" w:semiHidden="0" w:uiPriority="11" w:unhideWhenUsed="0" w:qFormat="1"/>
-    <w:lsdException w:name="Strong" w:semiHidden="0" w:uiPriority="0" w:unhideWhenUsed="0" w:qFormat="1"/>
+    <w:lsdException w:name="Strong" w:semiHidden="0" w:uiPriority="22" w:unhideWhenUsed="0" w:qFormat="1"/>
     <w:lsdException w:name="Emphasis" w:semiHidden="0" w:uiPriority="20" w:unhideWhenUsed="0" w:qFormat="1"/>
     <w:lsdException w:name="Table Grid" w:semiHidden="0" w:uiPriority="59" w:unhideWhenUsed="0"/>
     <w:lsdException w:name="Placeholder Text" w:unhideWhenUsed="0"/>
@@ -6231,6 +7062,7 @@
   <w:style w:type="character" w:styleId="Strong">
     <w:name w:val="Strong"/>
     <w:basedOn w:val="DefaultParagraphFont"/>
+    <w:uiPriority w:val="22"/>
     <w:qFormat/>
     <w:rsid w:val="00A62B22"/>
     <w:rPr>

</xml_diff>